<commit_message>
changes from this week: relabeling, fixed maps, and ran models
</commit_message>
<xml_diff>
--- a/Tables_Other/ClusterDescription.docx
+++ b/Tables_Other/ClusterDescription.docx
@@ -178,15 +178,7 @@
                 <w:sz w:val="22"/>
                 <w:szCs w:val="22"/>
               </w:rPr>
-              <w:t>Estimated posterior distribution of the number of clusters for each survey wave</w:t>
-            </w:r>
-            <w:r>
-              <w:rPr>
-                <w:rFonts w:ascii="Calibri" w:hAnsi="Calibri" w:cs="Calibri"/>
-                <w:sz w:val="22"/>
-                <w:szCs w:val="22"/>
-              </w:rPr>
-              <w:t>.</w:t>
+              <w:t>Estimated posterior distribution of the number of clusters for each survey wave.</w:t>
             </w:r>
           </w:p>
         </w:tc>
@@ -6077,16 +6069,7 @@
                 <w:bCs/>
                 <w:color w:val="000000"/>
               </w:rPr>
-              <w:t>Assignment</w:t>
-            </w:r>
-            <w:r>
-              <w:rPr>
-                <w:rFonts w:ascii="Calibri" w:hAnsi="Calibri" w:cs="Calibri"/>
-                <w:b/>
-                <w:bCs/>
-                <w:color w:val="000000"/>
-              </w:rPr>
-              <w:t xml:space="preserve"> probability (ECR algorithm) *</w:t>
+              <w:t>Assignment probability (ECR algorithm) *</w:t>
             </w:r>
           </w:p>
         </w:tc>
@@ -6183,21 +6166,7 @@
                 <w:rFonts w:ascii="Calibri" w:hAnsi="Calibri" w:cs="Calibri"/>
                 <w:color w:val="000000"/>
               </w:rPr>
-              <w:t>N (</w:t>
-            </w:r>
-            <w:r>
-              <w:rPr>
-                <w:rFonts w:ascii="Calibri" w:hAnsi="Calibri" w:cs="Calibri"/>
-                <w:color w:val="000000"/>
-              </w:rPr>
-              <w:t>relabeled</w:t>
-            </w:r>
-            <w:r>
-              <w:rPr>
-                <w:rFonts w:ascii="Calibri" w:hAnsi="Calibri" w:cs="Calibri"/>
-                <w:color w:val="000000"/>
-              </w:rPr>
-              <w:t>)</w:t>
+              <w:t>N (relabeled)</w:t>
             </w:r>
           </w:p>
         </w:tc>
@@ -10836,16 +10805,7 @@
                 <w:sz w:val="24"/>
                 <w:szCs w:val="24"/>
               </w:rPr>
-              <w:t xml:space="preserve">N(original): </w:t>
-            </w:r>
-            <w:r>
-              <w:rPr>
-                <w:rFonts w:ascii="Calibri" w:hAnsi="Calibri" w:cs="Calibri"/>
-                <w:color w:val="000000"/>
-                <w:sz w:val="24"/>
-                <w:szCs w:val="24"/>
-              </w:rPr>
-              <w:t xml:space="preserve">Estimated number of observations per cluster conditionally on </w:t>
+              <w:t xml:space="preserve">N(original): Estimated number of observations per cluster conditionally on </w:t>
             </w:r>
             <w:proofErr w:type="spellStart"/>
             <w:r>
@@ -13130,25 +13090,7 @@
                 <w:sz w:val="16"/>
                 <w:szCs w:val="16"/>
               </w:rPr>
-              <w:t xml:space="preserve">Older in comparison to previous </w:t>
-            </w:r>
-            <w:proofErr w:type="gramStart"/>
-            <w:r>
-              <w:rPr>
-                <w:rFonts w:ascii="Calibri" w:hAnsi="Calibri" w:cs="Calibri"/>
-                <w:sz w:val="16"/>
-                <w:szCs w:val="16"/>
-              </w:rPr>
-              <w:t>cluster, but</w:t>
-            </w:r>
-            <w:proofErr w:type="gramEnd"/>
-            <w:r>
-              <w:rPr>
-                <w:rFonts w:ascii="Calibri" w:hAnsi="Calibri" w:cs="Calibri"/>
-                <w:sz w:val="16"/>
-                <w:szCs w:val="16"/>
-              </w:rPr>
-              <w:t xml:space="preserve"> seem to be more affluent or higher SES level based on t</w:t>
+              <w:t>Older in comparison to previous cluster, but seem to be more affluent or higher SES level based on t</w:t>
             </w:r>
             <w:r>
               <w:rPr>
@@ -16080,6 +16022,25 @@
               <w:t>1</w:t>
             </w:r>
           </w:p>
+          <w:p>
+            <w:pPr>
+              <w:rPr>
+                <w:rFonts w:ascii="Calibri" w:hAnsi="Calibri" w:cs="Calibri"/>
+                <w:sz w:val="16"/>
+                <w:szCs w:val="16"/>
+              </w:rPr>
+            </w:pPr>
+            <w:r>
+              <w:rPr>
+                <w:rFonts w:ascii="Calibri" w:hAnsi="Calibri" w:cs="Calibri"/>
+                <w:color w:val="501549" w:themeColor="accent5" w:themeShade="80"/>
+                <w:sz w:val="16"/>
+                <w:szCs w:val="16"/>
+                <w:highlight w:val="green"/>
+              </w:rPr>
+              <w:t>7</w:t>
+            </w:r>
+          </w:p>
         </w:tc>
         <w:tc>
           <w:tcPr>
@@ -16966,6 +16927,35 @@
               <w:t>2</w:t>
             </w:r>
           </w:p>
+          <w:p>
+            <w:pPr>
+              <w:rPr>
+                <w:rFonts w:ascii="Calibri" w:hAnsi="Calibri" w:cs="Calibri"/>
+                <w:color w:val="FF0000"/>
+                <w:sz w:val="16"/>
+                <w:szCs w:val="16"/>
+              </w:rPr>
+            </w:pPr>
+          </w:p>
+          <w:p>
+            <w:pPr>
+              <w:rPr>
+                <w:rFonts w:ascii="Calibri" w:hAnsi="Calibri" w:cs="Calibri"/>
+                <w:color w:val="FF0000"/>
+                <w:sz w:val="16"/>
+                <w:szCs w:val="16"/>
+              </w:rPr>
+            </w:pPr>
+            <w:r>
+              <w:rPr>
+                <w:rFonts w:ascii="Calibri" w:hAnsi="Calibri" w:cs="Calibri"/>
+                <w:color w:val="FF0000"/>
+                <w:sz w:val="16"/>
+                <w:szCs w:val="16"/>
+              </w:rPr>
+              <w:t>4</w:t>
+            </w:r>
+          </w:p>
         </w:tc>
         <w:tc>
           <w:tcPr>
@@ -17285,19 +17275,48 @@
             <w:pPr>
               <w:rPr>
                 <w:rFonts w:ascii="Calibri" w:hAnsi="Calibri" w:cs="Calibri"/>
-                <w:sz w:val="16"/>
-                <w:szCs w:val="16"/>
-              </w:rPr>
-            </w:pPr>
-            <w:r>
-              <w:rPr>
-                <w:rFonts w:ascii="Calibri" w:hAnsi="Calibri" w:cs="Calibri"/>
                 <w:color w:val="FF0000"/>
                 <w:sz w:val="16"/>
                 <w:szCs w:val="16"/>
+              </w:rPr>
+            </w:pPr>
+            <w:r>
+              <w:rPr>
+                <w:rFonts w:ascii="Calibri" w:hAnsi="Calibri" w:cs="Calibri"/>
+                <w:color w:val="FF0000"/>
+                <w:sz w:val="16"/>
+                <w:szCs w:val="16"/>
                 <w:highlight w:val="yellow"/>
               </w:rPr>
               <w:t>3</w:t>
+            </w:r>
+          </w:p>
+          <w:p>
+            <w:pPr>
+              <w:rPr>
+                <w:rFonts w:ascii="Calibri" w:hAnsi="Calibri" w:cs="Calibri"/>
+                <w:color w:val="FF0000"/>
+                <w:sz w:val="16"/>
+                <w:szCs w:val="16"/>
+              </w:rPr>
+            </w:pPr>
+          </w:p>
+          <w:p>
+            <w:pPr>
+              <w:rPr>
+                <w:rFonts w:ascii="Calibri" w:hAnsi="Calibri" w:cs="Calibri"/>
+                <w:sz w:val="16"/>
+                <w:szCs w:val="16"/>
+              </w:rPr>
+            </w:pPr>
+            <w:r>
+              <w:rPr>
+                <w:rFonts w:ascii="Calibri" w:hAnsi="Calibri" w:cs="Calibri"/>
+                <w:color w:val="FF0000"/>
+                <w:sz w:val="16"/>
+                <w:szCs w:val="16"/>
+              </w:rPr>
+              <w:t>2</w:t>
             </w:r>
           </w:p>
         </w:tc>
@@ -17697,19 +17716,48 @@
             <w:pPr>
               <w:rPr>
                 <w:rFonts w:ascii="Calibri" w:hAnsi="Calibri" w:cs="Calibri"/>
-                <w:sz w:val="16"/>
-                <w:szCs w:val="16"/>
-              </w:rPr>
-            </w:pPr>
-            <w:r>
-              <w:rPr>
-                <w:rFonts w:ascii="Calibri" w:hAnsi="Calibri" w:cs="Calibri"/>
                 <w:color w:val="FF0000"/>
                 <w:sz w:val="16"/>
                 <w:szCs w:val="16"/>
+              </w:rPr>
+            </w:pPr>
+            <w:r>
+              <w:rPr>
+                <w:rFonts w:ascii="Calibri" w:hAnsi="Calibri" w:cs="Calibri"/>
+                <w:color w:val="FF0000"/>
+                <w:sz w:val="16"/>
+                <w:szCs w:val="16"/>
                 <w:highlight w:val="yellow"/>
               </w:rPr>
               <w:t>4</w:t>
+            </w:r>
+          </w:p>
+          <w:p>
+            <w:pPr>
+              <w:rPr>
+                <w:rFonts w:ascii="Calibri" w:hAnsi="Calibri" w:cs="Calibri"/>
+                <w:color w:val="FF0000"/>
+                <w:sz w:val="16"/>
+                <w:szCs w:val="16"/>
+              </w:rPr>
+            </w:pPr>
+          </w:p>
+          <w:p>
+            <w:pPr>
+              <w:rPr>
+                <w:rFonts w:ascii="Calibri" w:hAnsi="Calibri" w:cs="Calibri"/>
+                <w:sz w:val="16"/>
+                <w:szCs w:val="16"/>
+              </w:rPr>
+            </w:pPr>
+            <w:r>
+              <w:rPr>
+                <w:rFonts w:ascii="Calibri" w:hAnsi="Calibri" w:cs="Calibri"/>
+                <w:color w:val="FF0000"/>
+                <w:sz w:val="16"/>
+                <w:szCs w:val="16"/>
+              </w:rPr>
+              <w:t>5</w:t>
             </w:r>
           </w:p>
         </w:tc>
@@ -18008,19 +18056,48 @@
             <w:pPr>
               <w:rPr>
                 <w:rFonts w:ascii="Calibri" w:hAnsi="Calibri" w:cs="Calibri"/>
-                <w:sz w:val="16"/>
-                <w:szCs w:val="16"/>
-              </w:rPr>
-            </w:pPr>
-            <w:r>
-              <w:rPr>
-                <w:rFonts w:ascii="Calibri" w:hAnsi="Calibri" w:cs="Calibri"/>
                 <w:color w:val="FF0000"/>
                 <w:sz w:val="16"/>
                 <w:szCs w:val="16"/>
+              </w:rPr>
+            </w:pPr>
+            <w:r>
+              <w:rPr>
+                <w:rFonts w:ascii="Calibri" w:hAnsi="Calibri" w:cs="Calibri"/>
+                <w:color w:val="FF0000"/>
+                <w:sz w:val="16"/>
+                <w:szCs w:val="16"/>
                 <w:highlight w:val="yellow"/>
               </w:rPr>
               <w:t>5</w:t>
+            </w:r>
+          </w:p>
+          <w:p>
+            <w:pPr>
+              <w:rPr>
+                <w:rFonts w:ascii="Calibri" w:hAnsi="Calibri" w:cs="Calibri"/>
+                <w:color w:val="FF0000"/>
+                <w:sz w:val="16"/>
+                <w:szCs w:val="16"/>
+              </w:rPr>
+            </w:pPr>
+          </w:p>
+          <w:p>
+            <w:pPr>
+              <w:rPr>
+                <w:rFonts w:ascii="Calibri" w:hAnsi="Calibri" w:cs="Calibri"/>
+                <w:sz w:val="16"/>
+                <w:szCs w:val="16"/>
+              </w:rPr>
+            </w:pPr>
+            <w:r>
+              <w:rPr>
+                <w:rFonts w:ascii="Calibri" w:hAnsi="Calibri" w:cs="Calibri"/>
+                <w:color w:val="FF0000"/>
+                <w:sz w:val="16"/>
+                <w:szCs w:val="16"/>
+              </w:rPr>
+              <w:t>6</w:t>
             </w:r>
           </w:p>
         </w:tc>
@@ -18175,6 +18252,7 @@
             <w:pPr>
               <w:rPr>
                 <w:rFonts w:ascii="Calibri" w:hAnsi="Calibri" w:cs="Calibri"/>
+                <w:color w:val="501549" w:themeColor="accent5" w:themeShade="80"/>
                 <w:sz w:val="16"/>
                 <w:szCs w:val="16"/>
               </w:rPr>
@@ -18289,19 +18367,48 @@
             <w:pPr>
               <w:rPr>
                 <w:rFonts w:ascii="Calibri" w:hAnsi="Calibri" w:cs="Calibri"/>
-                <w:sz w:val="16"/>
-                <w:szCs w:val="16"/>
-              </w:rPr>
-            </w:pPr>
-            <w:r>
-              <w:rPr>
-                <w:rFonts w:ascii="Calibri" w:hAnsi="Calibri" w:cs="Calibri"/>
                 <w:color w:val="FF0000"/>
                 <w:sz w:val="16"/>
                 <w:szCs w:val="16"/>
+              </w:rPr>
+            </w:pPr>
+            <w:r>
+              <w:rPr>
+                <w:rFonts w:ascii="Calibri" w:hAnsi="Calibri" w:cs="Calibri"/>
+                <w:color w:val="FF0000"/>
+                <w:sz w:val="16"/>
+                <w:szCs w:val="16"/>
                 <w:highlight w:val="yellow"/>
               </w:rPr>
               <w:t>6</w:t>
+            </w:r>
+          </w:p>
+          <w:p>
+            <w:pPr>
+              <w:rPr>
+                <w:rFonts w:ascii="Calibri" w:hAnsi="Calibri" w:cs="Calibri"/>
+                <w:color w:val="FF0000"/>
+                <w:sz w:val="16"/>
+                <w:szCs w:val="16"/>
+              </w:rPr>
+            </w:pPr>
+          </w:p>
+          <w:p>
+            <w:pPr>
+              <w:rPr>
+                <w:rFonts w:ascii="Calibri" w:hAnsi="Calibri" w:cs="Calibri"/>
+                <w:sz w:val="16"/>
+                <w:szCs w:val="16"/>
+              </w:rPr>
+            </w:pPr>
+            <w:r>
+              <w:rPr>
+                <w:rFonts w:ascii="Calibri" w:hAnsi="Calibri" w:cs="Calibri"/>
+                <w:color w:val="FF0000"/>
+                <w:sz w:val="16"/>
+                <w:szCs w:val="16"/>
+              </w:rPr>
+              <w:t>1</w:t>
             </w:r>
           </w:p>
         </w:tc>
@@ -18721,19 +18828,48 @@
             <w:pPr>
               <w:rPr>
                 <w:rFonts w:ascii="Calibri" w:hAnsi="Calibri" w:cs="Calibri"/>
-                <w:sz w:val="16"/>
-                <w:szCs w:val="16"/>
-              </w:rPr>
-            </w:pPr>
-            <w:r>
-              <w:rPr>
-                <w:rFonts w:ascii="Calibri" w:hAnsi="Calibri" w:cs="Calibri"/>
                 <w:color w:val="FF0000"/>
                 <w:sz w:val="16"/>
                 <w:szCs w:val="16"/>
+              </w:rPr>
+            </w:pPr>
+            <w:r>
+              <w:rPr>
+                <w:rFonts w:ascii="Calibri" w:hAnsi="Calibri" w:cs="Calibri"/>
+                <w:color w:val="FF0000"/>
+                <w:sz w:val="16"/>
+                <w:szCs w:val="16"/>
                 <w:highlight w:val="yellow"/>
               </w:rPr>
               <w:t>7</w:t>
+            </w:r>
+          </w:p>
+          <w:p>
+            <w:pPr>
+              <w:rPr>
+                <w:rFonts w:ascii="Calibri" w:hAnsi="Calibri" w:cs="Calibri"/>
+                <w:color w:val="FF0000"/>
+                <w:sz w:val="16"/>
+                <w:szCs w:val="16"/>
+              </w:rPr>
+            </w:pPr>
+          </w:p>
+          <w:p>
+            <w:pPr>
+              <w:rPr>
+                <w:rFonts w:ascii="Calibri" w:hAnsi="Calibri" w:cs="Calibri"/>
+                <w:sz w:val="16"/>
+                <w:szCs w:val="16"/>
+              </w:rPr>
+            </w:pPr>
+            <w:r>
+              <w:rPr>
+                <w:rFonts w:ascii="Calibri" w:hAnsi="Calibri" w:cs="Calibri"/>
+                <w:color w:val="FF0000"/>
+                <w:sz w:val="16"/>
+                <w:szCs w:val="16"/>
+              </w:rPr>
+              <w:t>8</w:t>
             </w:r>
           </w:p>
         </w:tc>
@@ -19083,19 +19219,48 @@
             <w:pPr>
               <w:rPr>
                 <w:rFonts w:ascii="Calibri" w:hAnsi="Calibri" w:cs="Calibri"/>
-                <w:sz w:val="16"/>
-                <w:szCs w:val="16"/>
-              </w:rPr>
-            </w:pPr>
-            <w:r>
-              <w:rPr>
-                <w:rFonts w:ascii="Calibri" w:hAnsi="Calibri" w:cs="Calibri"/>
                 <w:color w:val="FF0000"/>
                 <w:sz w:val="16"/>
                 <w:szCs w:val="16"/>
+              </w:rPr>
+            </w:pPr>
+            <w:r>
+              <w:rPr>
+                <w:rFonts w:ascii="Calibri" w:hAnsi="Calibri" w:cs="Calibri"/>
+                <w:color w:val="FF0000"/>
+                <w:sz w:val="16"/>
+                <w:szCs w:val="16"/>
                 <w:highlight w:val="yellow"/>
               </w:rPr>
               <w:t>8</w:t>
+            </w:r>
+          </w:p>
+          <w:p>
+            <w:pPr>
+              <w:rPr>
+                <w:rFonts w:ascii="Calibri" w:hAnsi="Calibri" w:cs="Calibri"/>
+                <w:color w:val="FF0000"/>
+                <w:sz w:val="16"/>
+                <w:szCs w:val="16"/>
+              </w:rPr>
+            </w:pPr>
+          </w:p>
+          <w:p>
+            <w:pPr>
+              <w:rPr>
+                <w:rFonts w:ascii="Calibri" w:hAnsi="Calibri" w:cs="Calibri"/>
+                <w:sz w:val="16"/>
+                <w:szCs w:val="16"/>
+              </w:rPr>
+            </w:pPr>
+            <w:r>
+              <w:rPr>
+                <w:rFonts w:ascii="Calibri" w:hAnsi="Calibri" w:cs="Calibri"/>
+                <w:color w:val="FF0000"/>
+                <w:sz w:val="16"/>
+                <w:szCs w:val="16"/>
+              </w:rPr>
+              <w:t>3</w:t>
             </w:r>
           </w:p>
         </w:tc>
@@ -19515,14 +19680,7 @@
           <w:szCs w:val="28"/>
         </w:rPr>
         <w:lastRenderedPageBreak/>
-        <w:t>Cluster descriptions for</w:t>
-      </w:r>
-      <w:r>
-        <w:rPr>
-          <w:sz w:val="28"/>
-          <w:szCs w:val="28"/>
-        </w:rPr>
-        <w:t xml:space="preserve"> </w:t>
+        <w:t xml:space="preserve">Cluster descriptions for </w:t>
       </w:r>
       <w:r>
         <w:rPr>
@@ -20223,13 +20381,15 @@
             <w:pPr>
               <w:rPr>
                 <w:rFonts w:ascii="Calibri" w:hAnsi="Calibri" w:cs="Calibri"/>
-                <w:sz w:val="16"/>
-                <w:szCs w:val="16"/>
-              </w:rPr>
-            </w:pPr>
-            <w:r>
-              <w:rPr>
-                <w:rFonts w:ascii="Calibri" w:hAnsi="Calibri" w:cs="Calibri"/>
+                <w:strike/>
+                <w:sz w:val="16"/>
+                <w:szCs w:val="16"/>
+              </w:rPr>
+            </w:pPr>
+            <w:r>
+              <w:rPr>
+                <w:rFonts w:ascii="Calibri" w:hAnsi="Calibri" w:cs="Calibri"/>
+                <w:strike/>
                 <w:sz w:val="16"/>
                 <w:szCs w:val="16"/>
               </w:rPr>
@@ -20245,13 +20405,15 @@
             <w:pPr>
               <w:rPr>
                 <w:rFonts w:ascii="Calibri" w:hAnsi="Calibri" w:cs="Calibri"/>
-                <w:sz w:val="16"/>
-                <w:szCs w:val="16"/>
-              </w:rPr>
-            </w:pPr>
-            <w:r>
-              <w:rPr>
-                <w:rFonts w:ascii="Calibri" w:hAnsi="Calibri" w:cs="Calibri"/>
+                <w:strike/>
+                <w:sz w:val="16"/>
+                <w:szCs w:val="16"/>
+              </w:rPr>
+            </w:pPr>
+            <w:r>
+              <w:rPr>
+                <w:rFonts w:ascii="Calibri" w:hAnsi="Calibri" w:cs="Calibri"/>
+                <w:strike/>
                 <w:sz w:val="16"/>
                 <w:szCs w:val="16"/>
               </w:rPr>
@@ -20267,13 +20429,15 @@
               </w:numPr>
               <w:rPr>
                 <w:rFonts w:ascii="Calibri" w:hAnsi="Calibri" w:cs="Calibri"/>
-                <w:sz w:val="16"/>
-                <w:szCs w:val="16"/>
-              </w:rPr>
-            </w:pPr>
-            <w:r>
-              <w:rPr>
-                <w:rFonts w:ascii="Calibri" w:hAnsi="Calibri" w:cs="Calibri"/>
+                <w:strike/>
+                <w:sz w:val="16"/>
+                <w:szCs w:val="16"/>
+              </w:rPr>
+            </w:pPr>
+            <w:r>
+              <w:rPr>
+                <w:rFonts w:ascii="Calibri" w:hAnsi="Calibri" w:cs="Calibri"/>
+                <w:strike/>
                 <w:sz w:val="16"/>
                 <w:szCs w:val="16"/>
               </w:rPr>
@@ -20289,13 +20453,15 @@
               </w:numPr>
               <w:rPr>
                 <w:rFonts w:ascii="Calibri" w:hAnsi="Calibri" w:cs="Calibri"/>
-                <w:sz w:val="16"/>
-                <w:szCs w:val="16"/>
-              </w:rPr>
-            </w:pPr>
-            <w:r>
-              <w:rPr>
-                <w:rFonts w:ascii="Calibri" w:hAnsi="Calibri" w:cs="Calibri"/>
+                <w:strike/>
+                <w:sz w:val="16"/>
+                <w:szCs w:val="16"/>
+              </w:rPr>
+            </w:pPr>
+            <w:r>
+              <w:rPr>
+                <w:rFonts w:ascii="Calibri" w:hAnsi="Calibri" w:cs="Calibri"/>
+                <w:strike/>
                 <w:sz w:val="16"/>
                 <w:szCs w:val="16"/>
               </w:rPr>
@@ -20311,13 +20477,15 @@
               </w:numPr>
               <w:rPr>
                 <w:rFonts w:ascii="Calibri" w:hAnsi="Calibri" w:cs="Calibri"/>
-                <w:sz w:val="16"/>
-                <w:szCs w:val="16"/>
-              </w:rPr>
-            </w:pPr>
-            <w:r>
-              <w:rPr>
-                <w:rFonts w:ascii="Calibri" w:hAnsi="Calibri" w:cs="Calibri"/>
+                <w:strike/>
+                <w:sz w:val="16"/>
+                <w:szCs w:val="16"/>
+              </w:rPr>
+            </w:pPr>
+            <w:r>
+              <w:rPr>
+                <w:rFonts w:ascii="Calibri" w:hAnsi="Calibri" w:cs="Calibri"/>
+                <w:strike/>
                 <w:sz w:val="16"/>
                 <w:szCs w:val="16"/>
               </w:rPr>
@@ -20330,22 +20498,25 @@
               <w:ind w:left="400"/>
               <w:rPr>
                 <w:rFonts w:ascii="Calibri" w:hAnsi="Calibri" w:cs="Calibri"/>
-                <w:sz w:val="16"/>
-                <w:szCs w:val="16"/>
-              </w:rPr>
-            </w:pPr>
-          </w:p>
-          <w:p>
-            <w:pPr>
-              <w:rPr>
-                <w:rFonts w:ascii="Calibri" w:hAnsi="Calibri" w:cs="Calibri"/>
-                <w:sz w:val="16"/>
-                <w:szCs w:val="16"/>
-              </w:rPr>
-            </w:pPr>
-            <w:r>
-              <w:rPr>
-                <w:rFonts w:ascii="Calibri" w:hAnsi="Calibri" w:cs="Calibri"/>
+                <w:strike/>
+                <w:sz w:val="16"/>
+                <w:szCs w:val="16"/>
+              </w:rPr>
+            </w:pPr>
+          </w:p>
+          <w:p>
+            <w:pPr>
+              <w:rPr>
+                <w:rFonts w:ascii="Calibri" w:hAnsi="Calibri" w:cs="Calibri"/>
+                <w:strike/>
+                <w:sz w:val="16"/>
+                <w:szCs w:val="16"/>
+              </w:rPr>
+            </w:pPr>
+            <w:r>
+              <w:rPr>
+                <w:rFonts w:ascii="Calibri" w:hAnsi="Calibri" w:cs="Calibri"/>
+                <w:strike/>
                 <w:sz w:val="16"/>
                 <w:szCs w:val="16"/>
               </w:rPr>
@@ -20356,6 +20527,7 @@
             <w:pPr>
               <w:rPr>
                 <w:rFonts w:ascii="Calibri" w:hAnsi="Calibri" w:cs="Calibri"/>
+                <w:strike/>
                 <w:color w:val="215E99" w:themeColor="text2" w:themeTint="BF"/>
                 <w:sz w:val="16"/>
                 <w:szCs w:val="16"/>
@@ -20371,13 +20543,15 @@
             <w:pPr>
               <w:rPr>
                 <w:rFonts w:ascii="Calibri" w:hAnsi="Calibri" w:cs="Calibri"/>
-                <w:sz w:val="16"/>
-                <w:szCs w:val="16"/>
-              </w:rPr>
-            </w:pPr>
-            <w:r>
-              <w:rPr>
-                <w:rFonts w:ascii="Calibri" w:hAnsi="Calibri" w:cs="Calibri"/>
+                <w:strike/>
+                <w:sz w:val="16"/>
+                <w:szCs w:val="16"/>
+              </w:rPr>
+            </w:pPr>
+            <w:r>
+              <w:rPr>
+                <w:rFonts w:ascii="Calibri" w:hAnsi="Calibri" w:cs="Calibri"/>
+                <w:strike/>
                 <w:sz w:val="16"/>
                 <w:szCs w:val="16"/>
               </w:rPr>
@@ -20387,6 +20561,7 @@
             <w:r>
               <w:rPr>
                 <w:rFonts w:ascii="Calibri" w:hAnsi="Calibri" w:cs="Calibri"/>
+                <w:strike/>
                 <w:sz w:val="16"/>
                 <w:szCs w:val="16"/>
               </w:rPr>
@@ -20395,6 +20570,7 @@
             <w:r>
               <w:rPr>
                 <w:rFonts w:ascii="Calibri" w:hAnsi="Calibri" w:cs="Calibri"/>
+                <w:strike/>
                 <w:sz w:val="16"/>
                 <w:szCs w:val="16"/>
               </w:rPr>
@@ -20403,6 +20579,7 @@
             <w:r>
               <w:rPr>
                 <w:rFonts w:ascii="Calibri" w:hAnsi="Calibri" w:cs="Calibri"/>
+                <w:strike/>
                 <w:sz w:val="16"/>
                 <w:szCs w:val="16"/>
               </w:rPr>
@@ -20414,13 +20591,15 @@
             <w:pPr>
               <w:rPr>
                 <w:rFonts w:ascii="Calibri" w:hAnsi="Calibri" w:cs="Calibri"/>
-                <w:sz w:val="16"/>
-                <w:szCs w:val="16"/>
-              </w:rPr>
-            </w:pPr>
-            <w:r>
-              <w:rPr>
-                <w:rFonts w:ascii="Calibri" w:hAnsi="Calibri" w:cs="Calibri"/>
+                <w:strike/>
+                <w:sz w:val="16"/>
+                <w:szCs w:val="16"/>
+              </w:rPr>
+            </w:pPr>
+            <w:r>
+              <w:rPr>
+                <w:rFonts w:ascii="Calibri" w:hAnsi="Calibri" w:cs="Calibri"/>
+                <w:strike/>
                 <w:sz w:val="16"/>
                 <w:szCs w:val="16"/>
               </w:rPr>
@@ -20436,6 +20615,7 @@
               </w:numPr>
               <w:rPr>
                 <w:rFonts w:ascii="Calibri" w:hAnsi="Calibri" w:cs="Calibri"/>
+                <w:strike/>
                 <w:color w:val="000000" w:themeColor="text1"/>
                 <w:sz w:val="16"/>
                 <w:szCs w:val="16"/>
@@ -20444,6 +20624,7 @@
             <w:r>
               <w:rPr>
                 <w:rFonts w:ascii="Calibri" w:hAnsi="Calibri" w:cs="Calibri"/>
+                <w:strike/>
                 <w:color w:val="000000" w:themeColor="text1"/>
                 <w:sz w:val="16"/>
                 <w:szCs w:val="16"/>
@@ -20460,6 +20641,7 @@
               </w:numPr>
               <w:rPr>
                 <w:rFonts w:ascii="Calibri" w:hAnsi="Calibri" w:cs="Calibri"/>
+                <w:strike/>
                 <w:color w:val="000000" w:themeColor="text1"/>
                 <w:sz w:val="16"/>
                 <w:szCs w:val="16"/>
@@ -20468,6 +20650,7 @@
             <w:r>
               <w:rPr>
                 <w:rFonts w:ascii="Calibri" w:hAnsi="Calibri" w:cs="Calibri"/>
+                <w:strike/>
                 <w:color w:val="000000" w:themeColor="text1"/>
                 <w:sz w:val="16"/>
                 <w:szCs w:val="16"/>
@@ -20484,6 +20667,7 @@
               </w:numPr>
               <w:rPr>
                 <w:rFonts w:ascii="Calibri" w:hAnsi="Calibri" w:cs="Calibri"/>
+                <w:strike/>
                 <w:color w:val="000000" w:themeColor="text1"/>
                 <w:sz w:val="16"/>
                 <w:szCs w:val="16"/>
@@ -20492,6 +20676,7 @@
             <w:r>
               <w:rPr>
                 <w:rFonts w:ascii="Calibri" w:hAnsi="Calibri" w:cs="Calibri"/>
+                <w:strike/>
                 <w:color w:val="000000" w:themeColor="text1"/>
                 <w:sz w:val="16"/>
                 <w:szCs w:val="16"/>
@@ -20508,13 +20693,15 @@
               </w:numPr>
               <w:rPr>
                 <w:rFonts w:ascii="Calibri" w:hAnsi="Calibri" w:cs="Calibri"/>
-                <w:sz w:val="16"/>
-                <w:szCs w:val="16"/>
-              </w:rPr>
-            </w:pPr>
-            <w:r>
-              <w:rPr>
-                <w:rFonts w:ascii="Calibri" w:hAnsi="Calibri" w:cs="Calibri"/>
+                <w:strike/>
+                <w:sz w:val="16"/>
+                <w:szCs w:val="16"/>
+              </w:rPr>
+            </w:pPr>
+            <w:r>
+              <w:rPr>
+                <w:rFonts w:ascii="Calibri" w:hAnsi="Calibri" w:cs="Calibri"/>
+                <w:strike/>
                 <w:color w:val="000000" w:themeColor="text1"/>
                 <w:sz w:val="16"/>
                 <w:szCs w:val="16"/>
@@ -20536,6 +20723,7 @@
               </w:numPr>
               <w:rPr>
                 <w:rFonts w:ascii="Calibri" w:hAnsi="Calibri" w:cs="Calibri"/>
+                <w:strike/>
                 <w:color w:val="7030A0"/>
                 <w:sz w:val="16"/>
                 <w:szCs w:val="16"/>
@@ -20544,6 +20732,7 @@
             <w:r>
               <w:rPr>
                 <w:rFonts w:ascii="Calibri" w:hAnsi="Calibri" w:cs="Calibri"/>
+                <w:strike/>
                 <w:color w:val="7030A0"/>
                 <w:sz w:val="16"/>
                 <w:szCs w:val="16"/>
@@ -20555,6 +20744,7 @@
             <w:pPr>
               <w:rPr>
                 <w:rFonts w:ascii="Calibri" w:hAnsi="Calibri" w:cs="Calibri"/>
+                <w:strike/>
                 <w:sz w:val="16"/>
                 <w:szCs w:val="16"/>
               </w:rPr>
@@ -20571,13 +20761,15 @@
               <w:ind w:left="400"/>
               <w:rPr>
                 <w:rFonts w:ascii="Calibri" w:hAnsi="Calibri" w:cs="Calibri"/>
-                <w:sz w:val="16"/>
-                <w:szCs w:val="16"/>
-              </w:rPr>
-            </w:pPr>
-            <w:r>
-              <w:rPr>
-                <w:rFonts w:ascii="Calibri" w:hAnsi="Calibri" w:cs="Calibri"/>
+                <w:strike/>
+                <w:sz w:val="16"/>
+                <w:szCs w:val="16"/>
+              </w:rPr>
+            </w:pPr>
+            <w:r>
+              <w:rPr>
+                <w:rFonts w:ascii="Calibri" w:hAnsi="Calibri" w:cs="Calibri"/>
+                <w:strike/>
                 <w:sz w:val="16"/>
                 <w:szCs w:val="16"/>
               </w:rPr>
@@ -20590,13 +20782,15 @@
               <w:ind w:left="400"/>
               <w:rPr>
                 <w:rFonts w:ascii="Calibri" w:hAnsi="Calibri" w:cs="Calibri"/>
-                <w:sz w:val="16"/>
-                <w:szCs w:val="16"/>
-              </w:rPr>
-            </w:pPr>
-            <w:r>
-              <w:rPr>
-                <w:rFonts w:ascii="Calibri" w:hAnsi="Calibri" w:cs="Calibri"/>
+                <w:strike/>
+                <w:sz w:val="16"/>
+                <w:szCs w:val="16"/>
+              </w:rPr>
+            </w:pPr>
+            <w:r>
+              <w:rPr>
+                <w:rFonts w:ascii="Calibri" w:hAnsi="Calibri" w:cs="Calibri"/>
+                <w:strike/>
                 <w:sz w:val="16"/>
                 <w:szCs w:val="16"/>
               </w:rPr>
@@ -20609,13 +20803,15 @@
               <w:ind w:left="400"/>
               <w:rPr>
                 <w:rFonts w:ascii="Calibri" w:hAnsi="Calibri" w:cs="Calibri"/>
-                <w:sz w:val="16"/>
-                <w:szCs w:val="16"/>
-              </w:rPr>
-            </w:pPr>
-            <w:r>
-              <w:rPr>
-                <w:rFonts w:ascii="Calibri" w:hAnsi="Calibri" w:cs="Calibri"/>
+                <w:strike/>
+                <w:sz w:val="16"/>
+                <w:szCs w:val="16"/>
+              </w:rPr>
+            </w:pPr>
+            <w:r>
+              <w:rPr>
+                <w:rFonts w:ascii="Calibri" w:hAnsi="Calibri" w:cs="Calibri"/>
+                <w:strike/>
                 <w:sz w:val="16"/>
                 <w:szCs w:val="16"/>
               </w:rPr>
@@ -20624,6 +20820,7 @@
             <w:r>
               <w:rPr>
                 <w:rFonts w:ascii="Calibri" w:hAnsi="Calibri" w:cs="Calibri"/>
+                <w:strike/>
                 <w:sz w:val="16"/>
                 <w:szCs w:val="16"/>
               </w:rPr>
@@ -20636,6 +20833,7 @@
               <w:ind w:left="400"/>
               <w:rPr>
                 <w:rFonts w:ascii="Calibri" w:hAnsi="Calibri" w:cs="Calibri"/>
+                <w:strike/>
                 <w:sz w:val="16"/>
                 <w:szCs w:val="16"/>
               </w:rPr>
@@ -20668,6 +20866,34 @@
               <w:t>3</w:t>
             </w:r>
           </w:p>
+          <w:p>
+            <w:pPr>
+              <w:rPr>
+                <w:rFonts w:ascii="Calibri" w:hAnsi="Calibri" w:cs="Calibri"/>
+                <w:sz w:val="16"/>
+                <w:szCs w:val="16"/>
+              </w:rPr>
+            </w:pPr>
+          </w:p>
+          <w:p>
+            <w:pPr>
+              <w:rPr>
+                <w:rFonts w:ascii="Calibri" w:hAnsi="Calibri" w:cs="Calibri"/>
+                <w:sz w:val="16"/>
+                <w:szCs w:val="16"/>
+              </w:rPr>
+            </w:pPr>
+            <w:r>
+              <w:rPr>
+                <w:rFonts w:ascii="Calibri" w:hAnsi="Calibri" w:cs="Calibri"/>
+                <w:color w:val="FF0000"/>
+                <w:sz w:val="16"/>
+                <w:szCs w:val="16"/>
+                <w:highlight w:val="yellow"/>
+              </w:rPr>
+              <w:t>2</w:t>
+            </w:r>
+          </w:p>
         </w:tc>
         <w:tc>
           <w:tcPr>
@@ -21436,7 +21662,25 @@
                 <w:sz w:val="16"/>
                 <w:szCs w:val="16"/>
               </w:rPr>
-              <w:t xml:space="preserve"> cluster 4 in 2006-2010)</w:t>
+              <w:t xml:space="preserve"> cluster 4</w:t>
+            </w:r>
+            <w:r>
+              <w:rPr>
+                <w:rFonts w:ascii="Calibri" w:hAnsi="Calibri" w:cs="Calibri"/>
+                <w:color w:val="FF0000"/>
+                <w:sz w:val="16"/>
+                <w:szCs w:val="16"/>
+              </w:rPr>
+              <w:t xml:space="preserve"> and 6</w:t>
+            </w:r>
+            <w:r>
+              <w:rPr>
+                <w:rFonts w:ascii="Calibri" w:hAnsi="Calibri" w:cs="Calibri"/>
+                <w:color w:val="FF0000"/>
+                <w:sz w:val="16"/>
+                <w:szCs w:val="16"/>
+              </w:rPr>
+              <w:t xml:space="preserve"> in 2006-2010)</w:t>
             </w:r>
           </w:p>
           <w:p>
@@ -23306,6 +23550,396 @@
     </w:p>
     <w:p>
       <w:pPr>
+        <w:pStyle w:val="ListParagraph"/>
+        <w:ind w:left="400"/>
+        <w:rPr>
+          <w:rFonts w:ascii="Calibri" w:hAnsi="Calibri" w:cs="Calibri"/>
+          <w:color w:val="215E99" w:themeColor="text2" w:themeTint="BF"/>
+          <w:sz w:val="16"/>
+          <w:szCs w:val="16"/>
+        </w:rPr>
+      </w:pPr>
+    </w:p>
+    <w:p>
+      <w:pPr>
+        <w:pStyle w:val="ListParagraph"/>
+        <w:ind w:left="400"/>
+        <w:rPr>
+          <w:rFonts w:ascii="Calibri" w:hAnsi="Calibri" w:cs="Calibri"/>
+          <w:color w:val="215E99" w:themeColor="text2" w:themeTint="BF"/>
+          <w:sz w:val="16"/>
+          <w:szCs w:val="16"/>
+        </w:rPr>
+      </w:pPr>
+    </w:p>
+    <w:p>
+      <w:pPr>
+        <w:pStyle w:val="ListParagraph"/>
+        <w:ind w:left="400"/>
+        <w:rPr>
+          <w:rFonts w:ascii="Calibri" w:hAnsi="Calibri" w:cs="Calibri"/>
+          <w:color w:val="215E99" w:themeColor="text2" w:themeTint="BF"/>
+          <w:sz w:val="16"/>
+          <w:szCs w:val="16"/>
+        </w:rPr>
+      </w:pPr>
+    </w:p>
+    <w:p>
+      <w:pPr>
+        <w:pStyle w:val="ListParagraph"/>
+        <w:ind w:left="400"/>
+        <w:rPr>
+          <w:rFonts w:ascii="Calibri" w:hAnsi="Calibri" w:cs="Calibri"/>
+          <w:color w:val="215E99" w:themeColor="text2" w:themeTint="BF"/>
+          <w:sz w:val="16"/>
+          <w:szCs w:val="16"/>
+        </w:rPr>
+      </w:pPr>
+    </w:p>
+    <w:p>
+      <w:pPr>
+        <w:pStyle w:val="ListParagraph"/>
+        <w:ind w:left="400"/>
+        <w:rPr>
+          <w:rFonts w:ascii="Calibri" w:hAnsi="Calibri" w:cs="Calibri"/>
+          <w:color w:val="215E99" w:themeColor="text2" w:themeTint="BF"/>
+          <w:sz w:val="16"/>
+          <w:szCs w:val="16"/>
+        </w:rPr>
+      </w:pPr>
+    </w:p>
+    <w:p>
+      <w:pPr>
+        <w:pStyle w:val="ListParagraph"/>
+        <w:ind w:left="400"/>
+        <w:rPr>
+          <w:rFonts w:ascii="Calibri" w:hAnsi="Calibri" w:cs="Calibri"/>
+          <w:color w:val="215E99" w:themeColor="text2" w:themeTint="BF"/>
+          <w:sz w:val="16"/>
+          <w:szCs w:val="16"/>
+        </w:rPr>
+      </w:pPr>
+    </w:p>
+    <w:p>
+      <w:pPr>
+        <w:pStyle w:val="ListParagraph"/>
+        <w:ind w:left="400"/>
+        <w:rPr>
+          <w:rFonts w:ascii="Calibri" w:hAnsi="Calibri" w:cs="Calibri"/>
+          <w:color w:val="215E99" w:themeColor="text2" w:themeTint="BF"/>
+          <w:sz w:val="16"/>
+          <w:szCs w:val="16"/>
+        </w:rPr>
+      </w:pPr>
+    </w:p>
+    <w:p>
+      <w:pPr>
+        <w:pStyle w:val="ListParagraph"/>
+        <w:ind w:left="400"/>
+        <w:rPr>
+          <w:rFonts w:ascii="Calibri" w:hAnsi="Calibri" w:cs="Calibri"/>
+          <w:color w:val="215E99" w:themeColor="text2" w:themeTint="BF"/>
+          <w:sz w:val="16"/>
+          <w:szCs w:val="16"/>
+        </w:rPr>
+      </w:pPr>
+    </w:p>
+    <w:p>
+      <w:pPr>
+        <w:pStyle w:val="ListParagraph"/>
+        <w:ind w:left="400"/>
+        <w:rPr>
+          <w:rFonts w:ascii="Calibri" w:hAnsi="Calibri" w:cs="Calibri"/>
+          <w:color w:val="215E99" w:themeColor="text2" w:themeTint="BF"/>
+          <w:sz w:val="16"/>
+          <w:szCs w:val="16"/>
+        </w:rPr>
+      </w:pPr>
+    </w:p>
+    <w:p>
+      <w:pPr>
+        <w:pStyle w:val="ListParagraph"/>
+        <w:ind w:left="400"/>
+        <w:rPr>
+          <w:rFonts w:ascii="Calibri" w:hAnsi="Calibri" w:cs="Calibri"/>
+          <w:b/>
+          <w:bCs/>
+          <w:color w:val="215E99" w:themeColor="text2" w:themeTint="BF"/>
+        </w:rPr>
+      </w:pPr>
+      <w:r>
+        <w:rPr>
+          <w:rFonts w:ascii="Calibri" w:hAnsi="Calibri" w:cs="Calibri"/>
+          <w:b/>
+          <w:bCs/>
+          <w:color w:val="215E99" w:themeColor="text2" w:themeTint="BF"/>
+        </w:rPr>
+        <w:lastRenderedPageBreak/>
+        <w:t>Relabeling clusters to match a reference dataset in this case we use 2006-2010.</w:t>
+      </w:r>
+    </w:p>
+    <w:p>
+      <w:pPr>
+        <w:pStyle w:val="ListParagraph"/>
+        <w:ind w:left="400"/>
+        <w:rPr>
+          <w:rFonts w:ascii="Calibri" w:hAnsi="Calibri" w:cs="Calibri"/>
+          <w:color w:val="215E99" w:themeColor="text2" w:themeTint="BF"/>
+          <w:sz w:val="16"/>
+          <w:szCs w:val="16"/>
+        </w:rPr>
+      </w:pPr>
+    </w:p>
+    <w:p>
+      <w:pPr>
+        <w:pStyle w:val="ListParagraph"/>
+        <w:ind w:left="400"/>
+        <w:rPr>
+          <w:rFonts w:ascii="Calibri" w:hAnsi="Calibri" w:cs="Calibri"/>
+          <w:color w:val="215E99" w:themeColor="text2" w:themeTint="BF"/>
+          <w:sz w:val="20"/>
+          <w:szCs w:val="20"/>
+        </w:rPr>
+      </w:pPr>
+      <w:r>
+        <w:rPr>
+          <w:rFonts w:ascii="Calibri" w:hAnsi="Calibri" w:cs="Calibri"/>
+          <w:color w:val="215E99" w:themeColor="text2" w:themeTint="BF"/>
+          <w:sz w:val="20"/>
+          <w:szCs w:val="20"/>
+        </w:rPr>
+        <w:t>Original</w:t>
+      </w:r>
+    </w:p>
+    <w:p>
+      <w:pPr>
+        <w:pStyle w:val="ListParagraph"/>
+        <w:ind w:left="400"/>
+        <w:rPr>
+          <w:rFonts w:ascii="Calibri" w:hAnsi="Calibri" w:cs="Calibri"/>
+          <w:color w:val="215E99" w:themeColor="text2" w:themeTint="BF"/>
+          <w:sz w:val="20"/>
+          <w:szCs w:val="20"/>
+        </w:rPr>
+      </w:pPr>
+      <w:r>
+        <w:rPr>
+          <w:rFonts w:ascii="Calibri" w:hAnsi="Calibri" w:cs="Calibri"/>
+          <w:noProof/>
+          <w:color w:val="215E99" w:themeColor="text2" w:themeTint="BF"/>
+          <w:sz w:val="20"/>
+          <w:szCs w:val="20"/>
+        </w:rPr>
+        <w:drawing>
+          <wp:inline distT="0" distB="0" distL="0" distR="0" wp14:anchorId="4DF114CB" wp14:editId="430E6B44">
+            <wp:extent cx="5573949" cy="1796050"/>
+            <wp:effectExtent l="0" t="0" r="1905" b="0"/>
+            <wp:docPr id="1165666443" name="Picture 1" descr="A number of clusters on a white background&#10;&#10;Description automatically generated"/>
+            <wp:cNvGraphicFramePr>
+              <a:graphicFrameLocks xmlns:a="http://schemas.openxmlformats.org/drawingml/2006/main" noChangeAspect="1"/>
+            </wp:cNvGraphicFramePr>
+            <a:graphic xmlns:a="http://schemas.openxmlformats.org/drawingml/2006/main">
+              <a:graphicData uri="http://schemas.openxmlformats.org/drawingml/2006/picture">
+                <pic:pic xmlns:pic="http://schemas.openxmlformats.org/drawingml/2006/picture">
+                  <pic:nvPicPr>
+                    <pic:cNvPr id="1165666443" name="Picture 1" descr="A number of clusters on a white background&#10;&#10;Description automatically generated"/>
+                    <pic:cNvPicPr/>
+                  </pic:nvPicPr>
+                  <pic:blipFill>
+                    <a:blip r:embed="rId11">
+                      <a:extLst>
+                        <a:ext uri="{28A0092B-C50C-407E-A947-70E740481C1C}">
+                          <a14:useLocalDpi xmlns:a14="http://schemas.microsoft.com/office/drawing/2010/main" val="0"/>
+                        </a:ext>
+                      </a:extLst>
+                    </a:blip>
+                    <a:stretch>
+                      <a:fillRect/>
+                    </a:stretch>
+                  </pic:blipFill>
+                  <pic:spPr>
+                    <a:xfrm>
+                      <a:off x="0" y="0"/>
+                      <a:ext cx="5601388" cy="1804891"/>
+                    </a:xfrm>
+                    <a:prstGeom prst="rect">
+                      <a:avLst/>
+                    </a:prstGeom>
+                  </pic:spPr>
+                </pic:pic>
+              </a:graphicData>
+            </a:graphic>
+          </wp:inline>
+        </w:drawing>
+      </w:r>
+    </w:p>
+    <w:p>
+      <w:pPr>
+        <w:pStyle w:val="ListParagraph"/>
+        <w:ind w:left="400"/>
+        <w:rPr>
+          <w:rFonts w:ascii="Calibri" w:hAnsi="Calibri" w:cs="Calibri"/>
+          <w:color w:val="215E99" w:themeColor="text2" w:themeTint="BF"/>
+          <w:sz w:val="20"/>
+          <w:szCs w:val="20"/>
+        </w:rPr>
+      </w:pPr>
+    </w:p>
+    <w:p>
+      <w:pPr>
+        <w:pStyle w:val="ListParagraph"/>
+        <w:ind w:left="400"/>
+        <w:rPr>
+          <w:rFonts w:ascii="Calibri" w:hAnsi="Calibri" w:cs="Calibri"/>
+          <w:color w:val="215E99" w:themeColor="text2" w:themeTint="BF"/>
+          <w:sz w:val="20"/>
+          <w:szCs w:val="20"/>
+        </w:rPr>
+      </w:pPr>
+    </w:p>
+    <w:p>
+      <w:pPr>
+        <w:pStyle w:val="ListParagraph"/>
+        <w:ind w:left="400"/>
+        <w:rPr>
+          <w:rFonts w:ascii="Calibri" w:hAnsi="Calibri" w:cs="Calibri"/>
+          <w:color w:val="215E99" w:themeColor="text2" w:themeTint="BF"/>
+          <w:sz w:val="20"/>
+          <w:szCs w:val="20"/>
+        </w:rPr>
+      </w:pPr>
+    </w:p>
+    <w:p>
+      <w:pPr>
+        <w:rPr>
+          <w:rFonts w:ascii="Calibri" w:hAnsi="Calibri" w:cs="Calibri"/>
+          <w:color w:val="215E99" w:themeColor="text2" w:themeTint="BF"/>
+          <w:sz w:val="20"/>
+          <w:szCs w:val="20"/>
+        </w:rPr>
+      </w:pPr>
+      <w:r>
+        <w:rPr>
+          <w:rFonts w:ascii="Calibri" w:hAnsi="Calibri" w:cs="Calibri"/>
+          <w:color w:val="215E99" w:themeColor="text2" w:themeTint="BF"/>
+          <w:sz w:val="20"/>
+          <w:szCs w:val="20"/>
+        </w:rPr>
+        <w:t>After relabeling based on cluster description similarities</w:t>
+      </w:r>
+    </w:p>
+    <w:p>
+      <w:pPr>
+        <w:pStyle w:val="ListParagraph"/>
+        <w:ind w:left="400"/>
+        <w:rPr>
+          <w:rFonts w:ascii="Calibri" w:hAnsi="Calibri" w:cs="Calibri"/>
+          <w:color w:val="215E99" w:themeColor="text2" w:themeTint="BF"/>
+          <w:sz w:val="16"/>
+          <w:szCs w:val="16"/>
+        </w:rPr>
+      </w:pPr>
+    </w:p>
+    <w:p>
+      <w:pPr>
+        <w:pStyle w:val="ListParagraph"/>
+        <w:ind w:left="400"/>
+        <w:rPr>
+          <w:rFonts w:ascii="Calibri" w:hAnsi="Calibri" w:cs="Calibri"/>
+          <w:color w:val="215E99" w:themeColor="text2" w:themeTint="BF"/>
+          <w:sz w:val="16"/>
+          <w:szCs w:val="16"/>
+        </w:rPr>
+      </w:pPr>
+      <w:r>
+        <w:rPr>
+          <w:rFonts w:ascii="Calibri" w:hAnsi="Calibri" w:cs="Calibri"/>
+          <w:noProof/>
+          <w:color w:val="215E99" w:themeColor="text2" w:themeTint="BF"/>
+          <w:sz w:val="16"/>
+          <w:szCs w:val="16"/>
+        </w:rPr>
+        <w:drawing>
+          <wp:inline distT="0" distB="0" distL="0" distR="0" wp14:anchorId="3E188A77" wp14:editId="2A131AD3">
+            <wp:extent cx="5383150" cy="1751249"/>
+            <wp:effectExtent l="0" t="0" r="1905" b="1905"/>
+            <wp:docPr id="1027538012" name="Picture 2" descr="A number of clusters with black text&#10;&#10;Description automatically generated with medium confidence"/>
+            <wp:cNvGraphicFramePr>
+              <a:graphicFrameLocks xmlns:a="http://schemas.openxmlformats.org/drawingml/2006/main" noChangeAspect="1"/>
+            </wp:cNvGraphicFramePr>
+            <a:graphic xmlns:a="http://schemas.openxmlformats.org/drawingml/2006/main">
+              <a:graphicData uri="http://schemas.openxmlformats.org/drawingml/2006/picture">
+                <pic:pic xmlns:pic="http://schemas.openxmlformats.org/drawingml/2006/picture">
+                  <pic:nvPicPr>
+                    <pic:cNvPr id="1027538012" name="Picture 2" descr="A number of clusters with black text&#10;&#10;Description automatically generated with medium confidence"/>
+                    <pic:cNvPicPr/>
+                  </pic:nvPicPr>
+                  <pic:blipFill>
+                    <a:blip r:embed="rId12">
+                      <a:extLst>
+                        <a:ext uri="{28A0092B-C50C-407E-A947-70E740481C1C}">
+                          <a14:useLocalDpi xmlns:a14="http://schemas.microsoft.com/office/drawing/2010/main" val="0"/>
+                        </a:ext>
+                      </a:extLst>
+                    </a:blip>
+                    <a:stretch>
+                      <a:fillRect/>
+                    </a:stretch>
+                  </pic:blipFill>
+                  <pic:spPr>
+                    <a:xfrm>
+                      <a:off x="0" y="0"/>
+                      <a:ext cx="5443399" cy="1770849"/>
+                    </a:xfrm>
+                    <a:prstGeom prst="rect">
+                      <a:avLst/>
+                    </a:prstGeom>
+                  </pic:spPr>
+                </pic:pic>
+              </a:graphicData>
+            </a:graphic>
+          </wp:inline>
+        </w:drawing>
+      </w:r>
+    </w:p>
+    <w:p>
+      <w:pPr>
+        <w:pStyle w:val="ListParagraph"/>
+        <w:ind w:left="400"/>
+        <w:rPr>
+          <w:rFonts w:ascii="Calibri" w:hAnsi="Calibri" w:cs="Calibri"/>
+          <w:color w:val="215E99" w:themeColor="text2" w:themeTint="BF"/>
+          <w:sz w:val="16"/>
+          <w:szCs w:val="16"/>
+        </w:rPr>
+      </w:pPr>
+    </w:p>
+    <w:p>
+      <w:pPr>
+        <w:pStyle w:val="ListParagraph"/>
+        <w:ind w:left="400"/>
+        <w:rPr>
+          <w:rFonts w:ascii="Calibri" w:hAnsi="Calibri" w:cs="Calibri"/>
+          <w:color w:val="215E99" w:themeColor="text2" w:themeTint="BF"/>
+          <w:sz w:val="16"/>
+          <w:szCs w:val="16"/>
+        </w:rPr>
+      </w:pPr>
+    </w:p>
+    <w:p>
+      <w:pPr>
+        <w:pStyle w:val="ListParagraph"/>
+        <w:ind w:left="400"/>
+        <w:rPr>
+          <w:rFonts w:ascii="Calibri" w:hAnsi="Calibri" w:cs="Calibri"/>
+          <w:color w:val="215E99" w:themeColor="text2" w:themeTint="BF"/>
+          <w:sz w:val="16"/>
+          <w:szCs w:val="16"/>
+        </w:rPr>
+      </w:pPr>
+    </w:p>
+    <w:p>
+      <w:pPr>
         <w:rPr>
           <w:rFonts w:ascii="Calibri" w:hAnsi="Calibri" w:cs="Calibri"/>
           <w:color w:val="215E99" w:themeColor="text2" w:themeTint="BF"/>
@@ -23383,6 +24017,113 @@
           <w:szCs w:val="16"/>
         </w:rPr>
       </w:pPr>
+    </w:p>
+    <w:p>
+      <w:pPr>
+        <w:pStyle w:val="ListParagraph"/>
+        <w:ind w:left="400"/>
+        <w:rPr>
+          <w:rFonts w:ascii="Calibri" w:hAnsi="Calibri" w:cs="Calibri"/>
+          <w:color w:val="215E99" w:themeColor="text2" w:themeTint="BF"/>
+          <w:sz w:val="20"/>
+          <w:szCs w:val="20"/>
+        </w:rPr>
+      </w:pPr>
+      <w:r>
+        <w:rPr>
+          <w:rFonts w:ascii="Calibri" w:hAnsi="Calibri" w:cs="Calibri"/>
+          <w:color w:val="215E99" w:themeColor="text2" w:themeTint="BF"/>
+          <w:sz w:val="20"/>
+          <w:szCs w:val="20"/>
+        </w:rPr>
+        <w:t>Original</w:t>
+      </w:r>
+    </w:p>
+    <w:p>
+      <w:pPr>
+        <w:pStyle w:val="ListParagraph"/>
+        <w:ind w:left="400"/>
+        <w:rPr>
+          <w:rFonts w:ascii="Calibri" w:hAnsi="Calibri" w:cs="Calibri"/>
+          <w:color w:val="215E99" w:themeColor="text2" w:themeTint="BF"/>
+          <w:sz w:val="16"/>
+          <w:szCs w:val="16"/>
+        </w:rPr>
+      </w:pPr>
+    </w:p>
+    <w:p>
+      <w:pPr>
+        <w:pStyle w:val="ListParagraph"/>
+        <w:ind w:left="400"/>
+        <w:rPr>
+          <w:rFonts w:ascii="Calibri" w:hAnsi="Calibri" w:cs="Calibri"/>
+          <w:color w:val="215E99" w:themeColor="text2" w:themeTint="BF"/>
+          <w:sz w:val="16"/>
+          <w:szCs w:val="16"/>
+        </w:rPr>
+      </w:pPr>
+    </w:p>
+    <w:p>
+      <w:pPr>
+        <w:pStyle w:val="ListParagraph"/>
+        <w:ind w:left="400"/>
+        <w:rPr>
+          <w:rFonts w:ascii="Calibri" w:hAnsi="Calibri" w:cs="Calibri"/>
+          <w:color w:val="215E99" w:themeColor="text2" w:themeTint="BF"/>
+          <w:sz w:val="16"/>
+          <w:szCs w:val="16"/>
+        </w:rPr>
+      </w:pPr>
+      <w:r>
+        <w:rPr>
+          <w:rFonts w:ascii="Calibri" w:hAnsi="Calibri" w:cs="Calibri"/>
+          <w:noProof/>
+          <w:color w:val="215E99" w:themeColor="text2" w:themeTint="BF"/>
+          <w:sz w:val="16"/>
+          <w:szCs w:val="16"/>
+        </w:rPr>
+        <w:drawing>
+          <wp:inline distT="0" distB="0" distL="0" distR="0" wp14:anchorId="7CD53A88" wp14:editId="06D43D71">
+            <wp:extent cx="6293221" cy="1872034"/>
+            <wp:effectExtent l="0" t="0" r="6350" b="0"/>
+            <wp:docPr id="115947067" name="Picture 1" descr="A number of clusters with black text&#10;&#10;Description automatically generated with medium confidence"/>
+            <wp:cNvGraphicFramePr>
+              <a:graphicFrameLocks xmlns:a="http://schemas.openxmlformats.org/drawingml/2006/main" noChangeAspect="1"/>
+            </wp:cNvGraphicFramePr>
+            <a:graphic xmlns:a="http://schemas.openxmlformats.org/drawingml/2006/main">
+              <a:graphicData uri="http://schemas.openxmlformats.org/drawingml/2006/picture">
+                <pic:pic xmlns:pic="http://schemas.openxmlformats.org/drawingml/2006/picture">
+                  <pic:nvPicPr>
+                    <pic:cNvPr id="115947067" name="Picture 1" descr="A number of clusters with black text&#10;&#10;Description automatically generated with medium confidence"/>
+                    <pic:cNvPicPr/>
+                  </pic:nvPicPr>
+                  <pic:blipFill>
+                    <a:blip r:embed="rId13">
+                      <a:extLst>
+                        <a:ext uri="{28A0092B-C50C-407E-A947-70E740481C1C}">
+                          <a14:useLocalDpi xmlns:a14="http://schemas.microsoft.com/office/drawing/2010/main" val="0"/>
+                        </a:ext>
+                      </a:extLst>
+                    </a:blip>
+                    <a:stretch>
+                      <a:fillRect/>
+                    </a:stretch>
+                  </pic:blipFill>
+                  <pic:spPr>
+                    <a:xfrm>
+                      <a:off x="0" y="0"/>
+                      <a:ext cx="6328657" cy="1882575"/>
+                    </a:xfrm>
+                    <a:prstGeom prst="rect">
+                      <a:avLst/>
+                    </a:prstGeom>
+                  </pic:spPr>
+                </pic:pic>
+              </a:graphicData>
+            </a:graphic>
+          </wp:inline>
+        </w:drawing>
+      </w:r>
     </w:p>
     <w:sectPr>
       <w:pgSz w:w="15840" w:h="12240" w:orient="landscape"/>

</xml_diff>